<commit_message>
added executable jar file, added program dokumentation
</commit_message>
<xml_diff>
--- a/Doku.docx
+++ b/Doku.docx
@@ -2,6 +2,1216 @@
 <file path=word/document.xml><?xml version="1.0" encoding="utf-8"?>
 <w:document xmlns:wpc="http://schemas.microsoft.com/office/word/2010/wordprocessingCanvas" xmlns:mc="http://schemas.openxmlformats.org/markup-compatibility/2006" xmlns:o="urn:schemas-microsoft-com:office:office" xmlns:r="http://schemas.openxmlformats.org/officeDocument/2006/relationships" xmlns:m="http://schemas.openxmlformats.org/officeDocument/2006/math" xmlns:v="urn:schemas-microsoft-com:vml" xmlns:wp14="http://schemas.microsoft.com/office/word/2010/wordprocessingDrawing" xmlns:wp="http://schemas.openxmlformats.org/drawingml/2006/wordprocessingDrawing" xmlns:w10="urn:schemas-microsoft-com:office:word" xmlns:w="http://schemas.openxmlformats.org/wordprocessingml/2006/main" xmlns:w14="http://schemas.microsoft.com/office/word/2010/wordml" xmlns:w15="http://schemas.microsoft.com/office/word/2012/wordml" xmlns:wpg="http://schemas.microsoft.com/office/word/2010/wordprocessingGroup" xmlns:wpi="http://schemas.microsoft.com/office/word/2010/wordprocessingInk" xmlns:wne="http://schemas.microsoft.com/office/word/2006/wordml" xmlns:wps="http://schemas.microsoft.com/office/word/2010/wordprocessingShape" mc:Ignorable="w14 w15 wp14">
   <w:body>
+    <w:p>
+      <w:pPr>
+        <w:spacing w:after="120" w:line="360" w:lineRule="auto"/>
+        <w:rPr>
+          <w:rFonts w:ascii="Times New Roman" w:eastAsia="Times New Roman" w:hAnsi="Times New Roman" w:cs="Times New Roman"/>
+          <w:sz w:val="20"/>
+          <w:szCs w:val="20"/>
+        </w:rPr>
+      </w:pPr>
+      <w:r>
+        <w:rPr>
+          <w:rFonts w:ascii="Times New Roman"/>
+          <w:noProof/>
+          <w:sz w:val="20"/>
+          <w:lang w:eastAsia="en-GB"/>
+        </w:rPr>
+        <w:drawing>
+          <wp:anchor distT="0" distB="0" distL="114300" distR="114300" simplePos="0" relativeHeight="251660288" behindDoc="0" locked="0" layoutInCell="1" allowOverlap="1" wp14:anchorId="5D20F047" wp14:editId="53AEB1E7">
+            <wp:simplePos x="0" y="0"/>
+            <wp:positionH relativeFrom="margin">
+              <wp:align>center</wp:align>
+            </wp:positionH>
+            <wp:positionV relativeFrom="paragraph">
+              <wp:posOffset>9525</wp:posOffset>
+            </wp:positionV>
+            <wp:extent cx="2199640" cy="914400"/>
+            <wp:effectExtent l="0" t="0" r="0" b="0"/>
+            <wp:wrapSquare wrapText="bothSides"/>
+            <wp:docPr id="5" name="image1.png"/>
+            <wp:cNvGraphicFramePr>
+              <a:graphicFrameLocks xmlns:a="http://schemas.openxmlformats.org/drawingml/2006/main" noChangeAspect="1"/>
+            </wp:cNvGraphicFramePr>
+            <a:graphic xmlns:a="http://schemas.openxmlformats.org/drawingml/2006/main">
+              <a:graphicData uri="http://schemas.openxmlformats.org/drawingml/2006/picture">
+                <pic:pic xmlns:pic="http://schemas.openxmlformats.org/drawingml/2006/picture">
+                  <pic:nvPicPr>
+                    <pic:cNvPr id="2" name="image1.png"/>
+                    <pic:cNvPicPr/>
+                  </pic:nvPicPr>
+                  <pic:blipFill>
+                    <a:blip r:embed="rId8" cstate="print">
+                      <a:extLst>
+                        <a:ext uri="{28A0092B-C50C-407E-A947-70E740481C1C}">
+                          <a14:useLocalDpi xmlns:a14="http://schemas.microsoft.com/office/drawing/2010/main" val="0"/>
+                        </a:ext>
+                      </a:extLst>
+                    </a:blip>
+                    <a:stretch>
+                      <a:fillRect/>
+                    </a:stretch>
+                  </pic:blipFill>
+                  <pic:spPr>
+                    <a:xfrm>
+                      <a:off x="0" y="0"/>
+                      <a:ext cx="2199640" cy="914400"/>
+                    </a:xfrm>
+                    <a:prstGeom prst="rect">
+                      <a:avLst/>
+                    </a:prstGeom>
+                  </pic:spPr>
+                </pic:pic>
+              </a:graphicData>
+            </a:graphic>
+          </wp:anchor>
+        </w:drawing>
+      </w:r>
+    </w:p>
+    <w:p>
+      <w:pPr>
+        <w:spacing w:after="120" w:line="360" w:lineRule="auto"/>
+        <w:rPr>
+          <w:rFonts w:ascii="Times New Roman" w:eastAsia="Times New Roman" w:hAnsi="Times New Roman" w:cs="Times New Roman"/>
+          <w:sz w:val="20"/>
+          <w:szCs w:val="20"/>
+        </w:rPr>
+      </w:pPr>
+    </w:p>
+    <w:p>
+      <w:pPr>
+        <w:spacing w:after="120" w:line="360" w:lineRule="auto"/>
+        <w:rPr>
+          <w:rFonts w:ascii="Times New Roman" w:eastAsia="Times New Roman" w:hAnsi="Times New Roman" w:cs="Times New Roman"/>
+          <w:sz w:val="27"/>
+          <w:szCs w:val="27"/>
+        </w:rPr>
+      </w:pPr>
+    </w:p>
+    <w:p>
+      <w:pPr>
+        <w:tabs>
+          <w:tab w:val="left" w:pos="6201"/>
+        </w:tabs>
+        <w:spacing w:after="120" w:line="360" w:lineRule="auto"/>
+        <w:ind w:left="1638"/>
+        <w:rPr>
+          <w:rFonts w:ascii="Times New Roman" w:eastAsia="Times New Roman" w:hAnsi="Times New Roman" w:cs="Times New Roman"/>
+          <w:sz w:val="20"/>
+          <w:szCs w:val="20"/>
+        </w:rPr>
+      </w:pPr>
+      <w:r>
+        <w:rPr>
+          <w:rFonts w:ascii="Times New Roman"/>
+          <w:sz w:val="20"/>
+        </w:rPr>
+        <w:tab/>
+      </w:r>
+    </w:p>
+    <w:p>
+      <w:pPr>
+        <w:spacing w:after="120" w:line="360" w:lineRule="auto"/>
+        <w:rPr>
+          <w:rFonts w:ascii="Times New Roman" w:eastAsia="Times New Roman" w:hAnsi="Times New Roman" w:cs="Times New Roman"/>
+          <w:sz w:val="20"/>
+          <w:szCs w:val="20"/>
+        </w:rPr>
+      </w:pPr>
+    </w:p>
+    <w:p>
+      <w:pPr>
+        <w:spacing w:after="120" w:line="360" w:lineRule="auto"/>
+        <w:rPr>
+          <w:rFonts w:ascii="Times New Roman" w:eastAsia="Times New Roman" w:hAnsi="Times New Roman" w:cs="Times New Roman"/>
+          <w:sz w:val="25"/>
+          <w:szCs w:val="25"/>
+        </w:rPr>
+      </w:pPr>
+    </w:p>
+    <w:p>
+      <w:pPr>
+        <w:spacing w:after="120" w:line="360" w:lineRule="auto"/>
+        <w:ind w:left="1701" w:right="1701" w:firstLine="3"/>
+        <w:jc w:val="center"/>
+        <w:rPr>
+          <w:rFonts w:ascii="Arial"/>
+          <w:sz w:val="44"/>
+          <w:lang w:val="de-DE"/>
+        </w:rPr>
+      </w:pPr>
+      <w:r>
+        <w:rPr>
+          <w:rFonts w:ascii="Arial"/>
+          <w:sz w:val="44"/>
+          <w:lang w:val="de-DE"/>
+        </w:rPr>
+        <w:t xml:space="preserve">Programmentwurf </w:t>
+      </w:r>
+      <w:r>
+        <w:rPr>
+          <w:rFonts w:ascii="Arial"/>
+          <w:sz w:val="44"/>
+          <w:lang w:val="de-DE"/>
+        </w:rPr>
+        <w:t>Wissensbasierte Systeme</w:t>
+      </w:r>
+    </w:p>
+    <w:p>
+      <w:pPr>
+        <w:spacing w:after="120" w:line="360" w:lineRule="auto"/>
+        <w:ind w:left="2915" w:right="2819" w:firstLine="3"/>
+        <w:jc w:val="center"/>
+        <w:rPr>
+          <w:rFonts w:ascii="Arial"/>
+          <w:sz w:val="56"/>
+          <w:lang w:val="de-DE"/>
+        </w:rPr>
+      </w:pPr>
+      <w:r>
+        <w:rPr>
+          <w:rFonts w:ascii="Arial" w:hAnsi="Arial" w:cs="Arial"/>
+          <w:color w:val="212121"/>
+          <w:sz w:val="28"/>
+          <w:szCs w:val="20"/>
+          <w:shd w:val="clear" w:color="auto" w:fill="FFFFFF"/>
+          <w:lang w:val="de-DE"/>
+        </w:rPr>
+        <w:t>Prof. Dr. Dirk M. Reichardt</w:t>
+      </w:r>
+    </w:p>
+    <w:p>
+      <w:pPr>
+        <w:spacing w:after="120" w:line="360" w:lineRule="auto"/>
+        <w:ind w:right="144"/>
+        <w:jc w:val="center"/>
+        <w:rPr>
+          <w:rFonts w:ascii="Arial"/>
+          <w:spacing w:val="-1"/>
+          <w:sz w:val="40"/>
+          <w:lang w:val="de-DE"/>
+        </w:rPr>
+      </w:pPr>
+    </w:p>
+    <w:p>
+      <w:pPr>
+        <w:spacing w:after="120" w:line="360" w:lineRule="auto"/>
+        <w:ind w:right="144"/>
+        <w:jc w:val="center"/>
+        <w:rPr>
+          <w:rFonts w:ascii="Arial" w:eastAsia="Arial" w:hAnsi="Arial" w:cs="Arial"/>
+          <w:b/>
+          <w:sz w:val="40"/>
+          <w:szCs w:val="40"/>
+          <w:lang w:val="de-DE"/>
+        </w:rPr>
+      </w:pPr>
+      <w:r>
+        <w:rPr>
+          <w:rFonts w:ascii="Arial"/>
+          <w:b/>
+          <w:spacing w:val="-1"/>
+          <w:sz w:val="40"/>
+          <w:lang w:val="de-DE"/>
+        </w:rPr>
+        <w:t xml:space="preserve">Definition eines </w:t>
+      </w:r>
+      <w:r>
+        <w:rPr>
+          <w:rFonts w:ascii="Arial"/>
+          <w:b/>
+          <w:spacing w:val="-1"/>
+          <w:sz w:val="40"/>
+          <w:lang w:val="de-DE"/>
+        </w:rPr>
+        <w:t>Ä</w:t>
+      </w:r>
+      <w:r>
+        <w:rPr>
+          <w:rFonts w:ascii="Arial"/>
+          <w:b/>
+          <w:spacing w:val="-1"/>
+          <w:sz w:val="40"/>
+          <w:lang w:val="de-DE"/>
+        </w:rPr>
+        <w:t>hnlichkeitsma</w:t>
+      </w:r>
+      <w:r>
+        <w:rPr>
+          <w:rFonts w:ascii="Arial"/>
+          <w:b/>
+          <w:spacing w:val="-1"/>
+          <w:sz w:val="40"/>
+          <w:lang w:val="de-DE"/>
+        </w:rPr>
+        <w:t>ß</w:t>
+      </w:r>
+      <w:r>
+        <w:rPr>
+          <w:rFonts w:ascii="Arial"/>
+          <w:b/>
+          <w:spacing w:val="-1"/>
+          <w:sz w:val="40"/>
+          <w:lang w:val="de-DE"/>
+        </w:rPr>
+        <w:t>es zur Klassifiz</w:t>
+      </w:r>
+      <w:r>
+        <w:rPr>
+          <w:rFonts w:ascii="Arial"/>
+          <w:b/>
+          <w:spacing w:val="-1"/>
+          <w:sz w:val="40"/>
+          <w:lang w:val="de-DE"/>
+        </w:rPr>
+        <w:t>ierung von Handzeichen</w:t>
+      </w:r>
+    </w:p>
+    <w:p>
+      <w:pPr>
+        <w:spacing w:after="120" w:line="360" w:lineRule="auto"/>
+        <w:rPr>
+          <w:rFonts w:ascii="Arial" w:eastAsia="Arial" w:hAnsi="Arial" w:cs="Arial"/>
+          <w:sz w:val="40"/>
+          <w:szCs w:val="40"/>
+          <w:lang w:val="de-DE"/>
+        </w:rPr>
+      </w:pPr>
+    </w:p>
+    <w:p>
+      <w:pPr>
+        <w:spacing w:after="120" w:line="360" w:lineRule="auto"/>
+        <w:rPr>
+          <w:rFonts w:ascii="Arial" w:eastAsia="Arial" w:hAnsi="Arial" w:cs="Arial"/>
+          <w:sz w:val="42"/>
+          <w:szCs w:val="42"/>
+          <w:lang w:val="de-DE"/>
+        </w:rPr>
+      </w:pPr>
+    </w:p>
+    <w:p>
+      <w:pPr>
+        <w:spacing w:after="120" w:line="360" w:lineRule="auto"/>
+        <w:ind w:left="215" w:right="122"/>
+        <w:jc w:val="center"/>
+        <w:rPr>
+          <w:rFonts w:ascii="Arial" w:eastAsia="Arial" w:hAnsi="Arial" w:cs="Arial"/>
+          <w:sz w:val="32"/>
+          <w:szCs w:val="32"/>
+          <w:lang w:val="de-DE"/>
+        </w:rPr>
+      </w:pPr>
+      <w:r>
+        <w:rPr>
+          <w:rFonts w:ascii="Arial"/>
+          <w:sz w:val="32"/>
+          <w:lang w:val="de-DE"/>
+        </w:rPr>
+        <w:t>Studiengang</w:t>
+      </w:r>
+      <w:r>
+        <w:rPr>
+          <w:rFonts w:ascii="Arial" w:eastAsia="Arial" w:hAnsi="Arial" w:cs="Arial"/>
+          <w:sz w:val="32"/>
+          <w:szCs w:val="32"/>
+          <w:lang w:val="de-DE"/>
+        </w:rPr>
+        <w:t xml:space="preserve"> </w:t>
+      </w:r>
+      <w:r>
+        <w:rPr>
+          <w:rFonts w:ascii="Arial"/>
+          <w:sz w:val="32"/>
+          <w:lang w:val="de-DE"/>
+        </w:rPr>
+        <w:t>Angewandte</w:t>
+      </w:r>
+      <w:r>
+        <w:rPr>
+          <w:rFonts w:ascii="Arial"/>
+          <w:spacing w:val="-36"/>
+          <w:sz w:val="32"/>
+          <w:lang w:val="de-DE"/>
+        </w:rPr>
+        <w:t xml:space="preserve"> </w:t>
+      </w:r>
+      <w:r>
+        <w:rPr>
+          <w:rFonts w:ascii="Arial"/>
+          <w:sz w:val="32"/>
+          <w:lang w:val="de-DE"/>
+        </w:rPr>
+        <w:t>Informatik</w:t>
+      </w:r>
+    </w:p>
+    <w:p>
+      <w:pPr>
+        <w:spacing w:after="120" w:line="360" w:lineRule="auto"/>
+        <w:ind w:left="218" w:right="122"/>
+        <w:jc w:val="center"/>
+        <w:rPr>
+          <w:rFonts w:ascii="Arial" w:eastAsia="Arial" w:hAnsi="Arial" w:cs="Arial"/>
+          <w:sz w:val="32"/>
+          <w:szCs w:val="32"/>
+          <w:lang w:val="de-DE"/>
+        </w:rPr>
+      </w:pPr>
+      <w:r>
+        <w:rPr>
+          <w:rFonts w:ascii="Arial" w:hAnsi="Arial"/>
+          <w:sz w:val="32"/>
+          <w:lang w:val="de-DE"/>
+        </w:rPr>
+        <w:t>Duale</w:t>
+      </w:r>
+      <w:r>
+        <w:rPr>
+          <w:rFonts w:ascii="Arial" w:hAnsi="Arial"/>
+          <w:spacing w:val="-19"/>
+          <w:sz w:val="32"/>
+          <w:lang w:val="de-DE"/>
+        </w:rPr>
+        <w:t xml:space="preserve"> </w:t>
+      </w:r>
+      <w:r>
+        <w:rPr>
+          <w:rFonts w:ascii="Arial" w:hAnsi="Arial"/>
+          <w:spacing w:val="-1"/>
+          <w:sz w:val="32"/>
+          <w:lang w:val="de-DE"/>
+        </w:rPr>
+        <w:t>Hochschule</w:t>
+      </w:r>
+      <w:r>
+        <w:rPr>
+          <w:rFonts w:ascii="Arial" w:hAnsi="Arial"/>
+          <w:spacing w:val="-19"/>
+          <w:sz w:val="32"/>
+          <w:lang w:val="de-DE"/>
+        </w:rPr>
+        <w:t xml:space="preserve"> </w:t>
+      </w:r>
+      <w:r>
+        <w:rPr>
+          <w:rFonts w:ascii="Arial" w:hAnsi="Arial"/>
+          <w:sz w:val="32"/>
+          <w:lang w:val="de-DE"/>
+        </w:rPr>
+        <w:t>Baden</w:t>
+      </w:r>
+      <w:r>
+        <w:rPr>
+          <w:rFonts w:ascii="Arial" w:hAnsi="Arial"/>
+          <w:spacing w:val="-18"/>
+          <w:sz w:val="32"/>
+          <w:lang w:val="de-DE"/>
+        </w:rPr>
+        <w:t>-</w:t>
+      </w:r>
+      <w:r>
+        <w:rPr>
+          <w:rFonts w:ascii="Arial" w:hAnsi="Arial"/>
+          <w:sz w:val="32"/>
+          <w:lang w:val="de-DE"/>
+        </w:rPr>
+        <w:t>Württemberg</w:t>
+      </w:r>
+      <w:r>
+        <w:rPr>
+          <w:rFonts w:ascii="Arial" w:hAnsi="Arial"/>
+          <w:sz w:val="32"/>
+          <w:lang w:val="de-DE"/>
+        </w:rPr>
+        <w:t>,</w:t>
+      </w:r>
+      <w:r>
+        <w:rPr>
+          <w:rFonts w:ascii="Arial" w:hAnsi="Arial"/>
+          <w:spacing w:val="-14"/>
+          <w:sz w:val="32"/>
+          <w:lang w:val="de-DE"/>
+        </w:rPr>
+        <w:t xml:space="preserve"> </w:t>
+      </w:r>
+      <w:r>
+        <w:rPr>
+          <w:rFonts w:ascii="Arial" w:hAnsi="Arial"/>
+          <w:sz w:val="32"/>
+          <w:lang w:val="de-DE"/>
+        </w:rPr>
+        <w:t>Stuttgart</w:t>
+      </w:r>
+    </w:p>
+    <w:p>
+      <w:pPr>
+        <w:spacing w:after="120" w:line="360" w:lineRule="auto"/>
+        <w:jc w:val="center"/>
+        <w:rPr>
+          <w:rFonts w:ascii="Arial" w:eastAsia="Arial" w:hAnsi="Arial" w:cs="Arial"/>
+          <w:b/>
+          <w:bCs/>
+          <w:sz w:val="32"/>
+          <w:szCs w:val="32"/>
+          <w:lang w:val="de-DE"/>
+        </w:rPr>
+      </w:pPr>
+    </w:p>
+    <w:p>
+      <w:pPr>
+        <w:spacing w:after="120" w:line="360" w:lineRule="auto"/>
+        <w:ind w:left="218" w:right="122"/>
+        <w:rPr>
+          <w:rFonts w:ascii="Arial" w:eastAsia="Arial" w:hAnsi="Arial" w:cs="Arial"/>
+          <w:sz w:val="32"/>
+          <w:szCs w:val="32"/>
+          <w:lang w:val="de-DE"/>
+        </w:rPr>
+      </w:pPr>
+      <w:r>
+        <w:rPr>
+          <w:rFonts w:ascii="Arial"/>
+          <w:sz w:val="32"/>
+          <w:lang w:val="de-DE"/>
+        </w:rPr>
+        <w:t>von</w:t>
+      </w:r>
+    </w:p>
+    <w:p>
+      <w:pPr>
+        <w:spacing w:after="120" w:line="360" w:lineRule="auto"/>
+        <w:ind w:left="218" w:right="121"/>
+        <w:rPr>
+          <w:rFonts w:ascii="Arial"/>
+          <w:b/>
+          <w:spacing w:val="-1"/>
+          <w:sz w:val="32"/>
+          <w:lang w:val="de-DE"/>
+        </w:rPr>
+      </w:pPr>
+      <w:r>
+        <w:rPr>
+          <w:rFonts w:ascii="Arial"/>
+          <w:b/>
+          <w:spacing w:val="-1"/>
+          <w:sz w:val="32"/>
+          <w:lang w:val="de-DE"/>
+        </w:rPr>
+        <w:t>Marco Klein</w:t>
+      </w:r>
+      <w:r>
+        <w:rPr>
+          <w:rFonts w:ascii="Arial"/>
+          <w:b/>
+          <w:spacing w:val="-1"/>
+          <w:sz w:val="32"/>
+          <w:lang w:val="de-DE"/>
+        </w:rPr>
+        <w:tab/>
+      </w:r>
+      <w:r>
+        <w:rPr>
+          <w:rFonts w:ascii="Arial"/>
+          <w:b/>
+          <w:spacing w:val="-1"/>
+          <w:sz w:val="32"/>
+          <w:lang w:val="de-DE"/>
+        </w:rPr>
+        <w:tab/>
+      </w:r>
+      <w:r>
+        <w:rPr>
+          <w:rFonts w:ascii="Arial"/>
+          <w:b/>
+          <w:spacing w:val="-1"/>
+          <w:sz w:val="32"/>
+          <w:lang w:val="de-DE"/>
+        </w:rPr>
+        <w:tab/>
+      </w:r>
+      <w:r>
+        <w:rPr>
+          <w:rFonts w:ascii="Arial"/>
+          <w:b/>
+          <w:spacing w:val="-1"/>
+          <w:sz w:val="32"/>
+          <w:lang w:val="de-DE"/>
+        </w:rPr>
+        <w:tab/>
+      </w:r>
+      <w:r>
+        <w:rPr>
+          <w:rFonts w:ascii="Arial"/>
+          <w:spacing w:val="-1"/>
+          <w:sz w:val="32"/>
+          <w:lang w:val="de-DE"/>
+        </w:rPr>
+        <w:t>Deine Matrikelnummer</w:t>
+      </w:r>
+    </w:p>
+    <w:p>
+      <w:pPr>
+        <w:spacing w:after="120" w:line="360" w:lineRule="auto"/>
+        <w:ind w:left="218" w:right="121"/>
+        <w:rPr>
+          <w:rFonts w:ascii="Arial"/>
+          <w:spacing w:val="-1"/>
+          <w:sz w:val="32"/>
+          <w:lang w:val="de-DE"/>
+        </w:rPr>
+      </w:pPr>
+      <w:r>
+        <w:rPr>
+          <w:rFonts w:ascii="Arial"/>
+          <w:b/>
+          <w:spacing w:val="-1"/>
+          <w:sz w:val="32"/>
+          <w:lang w:val="de-DE"/>
+        </w:rPr>
+        <w:t>Matthias Bidlingmeyer</w:t>
+      </w:r>
+      <w:r>
+        <w:rPr>
+          <w:rFonts w:ascii="Arial"/>
+          <w:b/>
+          <w:spacing w:val="-1"/>
+          <w:sz w:val="32"/>
+          <w:lang w:val="de-DE"/>
+        </w:rPr>
+        <w:tab/>
+      </w:r>
+      <w:r>
+        <w:rPr>
+          <w:rFonts w:ascii="Arial"/>
+          <w:spacing w:val="-1"/>
+          <w:sz w:val="32"/>
+          <w:lang w:val="de-DE"/>
+        </w:rPr>
+        <w:t>1613581</w:t>
+      </w:r>
+    </w:p>
+    <w:p>
+      <w:pPr>
+        <w:spacing w:after="120" w:line="360" w:lineRule="auto"/>
+        <w:ind w:left="218" w:right="121"/>
+        <w:rPr>
+          <w:rFonts w:ascii="Arial" w:eastAsia="Arial" w:hAnsi="Arial" w:cs="Arial"/>
+          <w:sz w:val="32"/>
+          <w:szCs w:val="32"/>
+          <w:lang w:val="de-DE"/>
+        </w:rPr>
+      </w:pPr>
+    </w:p>
+    <w:sdt>
+      <w:sdtPr>
+        <w:id w:val="-2059769141"/>
+        <w:docPartObj>
+          <w:docPartGallery w:val="Table of Contents"/>
+          <w:docPartUnique/>
+        </w:docPartObj>
+      </w:sdtPr>
+      <w:sdtEndPr>
+        <w:rPr>
+          <w:rFonts w:asciiTheme="minorHAnsi" w:eastAsiaTheme="minorHAnsi" w:hAnsiTheme="minorHAnsi" w:cstheme="minorBidi"/>
+          <w:b/>
+          <w:bCs/>
+          <w:noProof/>
+          <w:color w:val="auto"/>
+          <w:sz w:val="22"/>
+          <w:szCs w:val="22"/>
+          <w:lang w:val="en-GB"/>
+        </w:rPr>
+      </w:sdtEndPr>
+      <w:sdtContent>
+        <w:p>
+          <w:pPr>
+            <w:pStyle w:val="TOCHeading"/>
+          </w:pPr>
+          <w:proofErr w:type="spellStart"/>
+          <w:r>
+            <w:t>Inhaltsverzeichnis</w:t>
+          </w:r>
+          <w:proofErr w:type="spellEnd"/>
+        </w:p>
+        <w:p>
+          <w:pPr>
+            <w:pStyle w:val="TOC1"/>
+            <w:tabs>
+              <w:tab w:val="right" w:leader="dot" w:pos="9016"/>
+            </w:tabs>
+            <w:rPr>
+              <w:rFonts w:eastAsiaTheme="minorEastAsia"/>
+              <w:noProof/>
+              <w:lang w:eastAsia="en-GB"/>
+            </w:rPr>
+          </w:pPr>
+          <w:r>
+            <w:fldChar w:fldCharType="begin"/>
+          </w:r>
+          <w:r>
+            <w:instrText xml:space="preserve"> TOC \o "1-3" \h \z \u </w:instrText>
+          </w:r>
+          <w:r>
+            <w:fldChar w:fldCharType="separate"/>
+          </w:r>
+          <w:hyperlink w:anchor="_Toc471239496" w:history="1">
+            <w:r>
+              <w:rPr>
+                <w:rStyle w:val="Hyperlink"/>
+                <w:noProof/>
+                <w:lang w:val="de-DE"/>
+              </w:rPr>
+              <w:t>Dokumentation</w:t>
+            </w:r>
+            <w:r>
+              <w:rPr>
+                <w:noProof/>
+                <w:webHidden/>
+              </w:rPr>
+              <w:tab/>
+            </w:r>
+            <w:r>
+              <w:rPr>
+                <w:noProof/>
+                <w:webHidden/>
+              </w:rPr>
+              <w:fldChar w:fldCharType="begin"/>
+            </w:r>
+            <w:r>
+              <w:rPr>
+                <w:noProof/>
+                <w:webHidden/>
+              </w:rPr>
+              <w:instrText xml:space="preserve"> PAGEREF _Toc471239496 \h </w:instrText>
+            </w:r>
+            <w:r>
+              <w:rPr>
+                <w:noProof/>
+                <w:webHidden/>
+              </w:rPr>
+            </w:r>
+            <w:r>
+              <w:rPr>
+                <w:noProof/>
+                <w:webHidden/>
+              </w:rPr>
+              <w:fldChar w:fldCharType="separate"/>
+            </w:r>
+            <w:r>
+              <w:rPr>
+                <w:noProof/>
+                <w:webHidden/>
+              </w:rPr>
+              <w:t>1</w:t>
+            </w:r>
+            <w:r>
+              <w:rPr>
+                <w:noProof/>
+                <w:webHidden/>
+              </w:rPr>
+              <w:fldChar w:fldCharType="end"/>
+            </w:r>
+          </w:hyperlink>
+        </w:p>
+        <w:p>
+          <w:pPr>
+            <w:pStyle w:val="TOC2"/>
+            <w:tabs>
+              <w:tab w:val="right" w:leader="dot" w:pos="9016"/>
+            </w:tabs>
+            <w:rPr>
+              <w:rFonts w:eastAsiaTheme="minorEastAsia"/>
+              <w:noProof/>
+              <w:lang w:eastAsia="en-GB"/>
+            </w:rPr>
+          </w:pPr>
+          <w:hyperlink w:anchor="_Toc471239497" w:history="1">
+            <w:r>
+              <w:rPr>
+                <w:rStyle w:val="Hyperlink"/>
+                <w:noProof/>
+                <w:lang w:val="de-DE"/>
+              </w:rPr>
+              <w:t>Aufgabenstellung</w:t>
+            </w:r>
+            <w:r>
+              <w:rPr>
+                <w:noProof/>
+                <w:webHidden/>
+              </w:rPr>
+              <w:tab/>
+            </w:r>
+            <w:r>
+              <w:rPr>
+                <w:noProof/>
+                <w:webHidden/>
+              </w:rPr>
+              <w:fldChar w:fldCharType="begin"/>
+            </w:r>
+            <w:r>
+              <w:rPr>
+                <w:noProof/>
+                <w:webHidden/>
+              </w:rPr>
+              <w:instrText xml:space="preserve"> PAGEREF _Toc471239497 \h </w:instrText>
+            </w:r>
+            <w:r>
+              <w:rPr>
+                <w:noProof/>
+                <w:webHidden/>
+              </w:rPr>
+            </w:r>
+            <w:r>
+              <w:rPr>
+                <w:noProof/>
+                <w:webHidden/>
+              </w:rPr>
+              <w:fldChar w:fldCharType="separate"/>
+            </w:r>
+            <w:r>
+              <w:rPr>
+                <w:noProof/>
+                <w:webHidden/>
+              </w:rPr>
+              <w:t>1</w:t>
+            </w:r>
+            <w:r>
+              <w:rPr>
+                <w:noProof/>
+                <w:webHidden/>
+              </w:rPr>
+              <w:fldChar w:fldCharType="end"/>
+            </w:r>
+          </w:hyperlink>
+        </w:p>
+        <w:p>
+          <w:pPr>
+            <w:pStyle w:val="TOC2"/>
+            <w:tabs>
+              <w:tab w:val="right" w:leader="dot" w:pos="9016"/>
+            </w:tabs>
+            <w:rPr>
+              <w:rFonts w:eastAsiaTheme="minorEastAsia"/>
+              <w:noProof/>
+              <w:lang w:eastAsia="en-GB"/>
+            </w:rPr>
+          </w:pPr>
+          <w:hyperlink w:anchor="_Toc471239498" w:history="1">
+            <w:r>
+              <w:rPr>
+                <w:rStyle w:val="Hyperlink"/>
+                <w:noProof/>
+                <w:lang w:val="de-DE"/>
+              </w:rPr>
+              <w:t>Entwurf</w:t>
+            </w:r>
+            <w:r>
+              <w:rPr>
+                <w:noProof/>
+                <w:webHidden/>
+              </w:rPr>
+              <w:tab/>
+            </w:r>
+            <w:r>
+              <w:rPr>
+                <w:noProof/>
+                <w:webHidden/>
+              </w:rPr>
+              <w:fldChar w:fldCharType="begin"/>
+            </w:r>
+            <w:r>
+              <w:rPr>
+                <w:noProof/>
+                <w:webHidden/>
+              </w:rPr>
+              <w:instrText xml:space="preserve"> PAGEREF _Toc471239498 \h </w:instrText>
+            </w:r>
+            <w:r>
+              <w:rPr>
+                <w:noProof/>
+                <w:webHidden/>
+              </w:rPr>
+            </w:r>
+            <w:r>
+              <w:rPr>
+                <w:noProof/>
+                <w:webHidden/>
+              </w:rPr>
+              <w:fldChar w:fldCharType="separate"/>
+            </w:r>
+            <w:r>
+              <w:rPr>
+                <w:noProof/>
+                <w:webHidden/>
+              </w:rPr>
+              <w:t>1</w:t>
+            </w:r>
+            <w:r>
+              <w:rPr>
+                <w:noProof/>
+                <w:webHidden/>
+              </w:rPr>
+              <w:fldChar w:fldCharType="end"/>
+            </w:r>
+          </w:hyperlink>
+        </w:p>
+        <w:p>
+          <w:pPr>
+            <w:pStyle w:val="TOC2"/>
+            <w:tabs>
+              <w:tab w:val="right" w:leader="dot" w:pos="9016"/>
+            </w:tabs>
+            <w:rPr>
+              <w:rFonts w:eastAsiaTheme="minorEastAsia"/>
+              <w:noProof/>
+              <w:lang w:eastAsia="en-GB"/>
+            </w:rPr>
+          </w:pPr>
+          <w:hyperlink w:anchor="_Toc471239499" w:history="1">
+            <w:r>
+              <w:rPr>
+                <w:rStyle w:val="Hyperlink"/>
+                <w:noProof/>
+                <w:lang w:val="de-DE"/>
+              </w:rPr>
+              <w:t>Ergebnis</w:t>
+            </w:r>
+            <w:r>
+              <w:rPr>
+                <w:noProof/>
+                <w:webHidden/>
+              </w:rPr>
+              <w:tab/>
+            </w:r>
+            <w:r>
+              <w:rPr>
+                <w:noProof/>
+                <w:webHidden/>
+              </w:rPr>
+              <w:fldChar w:fldCharType="begin"/>
+            </w:r>
+            <w:r>
+              <w:rPr>
+                <w:noProof/>
+                <w:webHidden/>
+              </w:rPr>
+              <w:instrText xml:space="preserve"> PAGEREF _Toc471239499 \h </w:instrText>
+            </w:r>
+            <w:r>
+              <w:rPr>
+                <w:noProof/>
+                <w:webHidden/>
+              </w:rPr>
+            </w:r>
+            <w:r>
+              <w:rPr>
+                <w:noProof/>
+                <w:webHidden/>
+              </w:rPr>
+              <w:fldChar w:fldCharType="separate"/>
+            </w:r>
+            <w:r>
+              <w:rPr>
+                <w:noProof/>
+                <w:webHidden/>
+              </w:rPr>
+              <w:t>1</w:t>
+            </w:r>
+            <w:r>
+              <w:rPr>
+                <w:noProof/>
+                <w:webHidden/>
+              </w:rPr>
+              <w:fldChar w:fldCharType="end"/>
+            </w:r>
+          </w:hyperlink>
+        </w:p>
+        <w:p>
+          <w:pPr>
+            <w:pStyle w:val="TOC2"/>
+            <w:tabs>
+              <w:tab w:val="right" w:leader="dot" w:pos="9016"/>
+            </w:tabs>
+            <w:rPr>
+              <w:rFonts w:eastAsiaTheme="minorEastAsia"/>
+              <w:noProof/>
+              <w:lang w:eastAsia="en-GB"/>
+            </w:rPr>
+          </w:pPr>
+          <w:hyperlink w:anchor="_Toc471239500" w:history="1">
+            <w:r>
+              <w:rPr>
+                <w:rStyle w:val="Hyperlink"/>
+                <w:noProof/>
+                <w:lang w:val="de-DE"/>
+              </w:rPr>
+              <w:t>Umsetzung</w:t>
+            </w:r>
+            <w:r>
+              <w:rPr>
+                <w:noProof/>
+                <w:webHidden/>
+              </w:rPr>
+              <w:tab/>
+            </w:r>
+            <w:r>
+              <w:rPr>
+                <w:noProof/>
+                <w:webHidden/>
+              </w:rPr>
+              <w:fldChar w:fldCharType="begin"/>
+            </w:r>
+            <w:r>
+              <w:rPr>
+                <w:noProof/>
+                <w:webHidden/>
+              </w:rPr>
+              <w:instrText xml:space="preserve"> PAGEREF _Toc471239500 \h </w:instrText>
+            </w:r>
+            <w:r>
+              <w:rPr>
+                <w:noProof/>
+                <w:webHidden/>
+              </w:rPr>
+            </w:r>
+            <w:r>
+              <w:rPr>
+                <w:noProof/>
+                <w:webHidden/>
+              </w:rPr>
+              <w:fldChar w:fldCharType="separate"/>
+            </w:r>
+            <w:r>
+              <w:rPr>
+                <w:noProof/>
+                <w:webHidden/>
+              </w:rPr>
+              <w:t>1</w:t>
+            </w:r>
+            <w:r>
+              <w:rPr>
+                <w:noProof/>
+                <w:webHidden/>
+              </w:rPr>
+              <w:fldChar w:fldCharType="end"/>
+            </w:r>
+          </w:hyperlink>
+        </w:p>
+        <w:p>
+          <w:pPr>
+            <w:pStyle w:val="TOC2"/>
+            <w:tabs>
+              <w:tab w:val="right" w:leader="dot" w:pos="9016"/>
+            </w:tabs>
+            <w:rPr>
+              <w:rFonts w:eastAsiaTheme="minorEastAsia"/>
+              <w:noProof/>
+              <w:lang w:eastAsia="en-GB"/>
+            </w:rPr>
+          </w:pPr>
+          <w:hyperlink w:anchor="_Toc471239501" w:history="1">
+            <w:r>
+              <w:rPr>
+                <w:rStyle w:val="Hyperlink"/>
+                <w:noProof/>
+                <w:lang w:val="de-DE"/>
+              </w:rPr>
+              <w:t>Bedienung</w:t>
+            </w:r>
+            <w:r>
+              <w:rPr>
+                <w:noProof/>
+                <w:webHidden/>
+              </w:rPr>
+              <w:tab/>
+            </w:r>
+            <w:r>
+              <w:rPr>
+                <w:noProof/>
+                <w:webHidden/>
+              </w:rPr>
+              <w:fldChar w:fldCharType="begin"/>
+            </w:r>
+            <w:r>
+              <w:rPr>
+                <w:noProof/>
+                <w:webHidden/>
+              </w:rPr>
+              <w:instrText xml:space="preserve"> PAGEREF _Toc471239501 \h </w:instrText>
+            </w:r>
+            <w:r>
+              <w:rPr>
+                <w:noProof/>
+                <w:webHidden/>
+              </w:rPr>
+            </w:r>
+            <w:r>
+              <w:rPr>
+                <w:noProof/>
+                <w:webHidden/>
+              </w:rPr>
+              <w:fldChar w:fldCharType="separate"/>
+            </w:r>
+            <w:r>
+              <w:rPr>
+                <w:noProof/>
+                <w:webHidden/>
+              </w:rPr>
+              <w:t>2</w:t>
+            </w:r>
+            <w:r>
+              <w:rPr>
+                <w:noProof/>
+                <w:webHidden/>
+              </w:rPr>
+              <w:fldChar w:fldCharType="end"/>
+            </w:r>
+          </w:hyperlink>
+        </w:p>
+        <w:p>
+          <w:r>
+            <w:rPr>
+              <w:b/>
+              <w:bCs/>
+              <w:noProof/>
+            </w:rPr>
+            <w:fldChar w:fldCharType="end"/>
+          </w:r>
+        </w:p>
+      </w:sdtContent>
+    </w:sdt>
+    <w:p>
+      <w:pPr>
+        <w:spacing w:after="120" w:line="360" w:lineRule="auto"/>
+        <w:ind w:left="218" w:right="121"/>
+        <w:rPr>
+          <w:rFonts w:ascii="Arial" w:eastAsia="Arial" w:hAnsi="Arial" w:cs="Arial"/>
+          <w:sz w:val="32"/>
+          <w:szCs w:val="32"/>
+          <w:lang w:val="de-DE"/>
+        </w:rPr>
+      </w:pPr>
+    </w:p>
+    <w:p>
+      <w:pPr>
+        <w:pStyle w:val="Heading1"/>
+        <w:rPr>
+          <w:lang w:val="de-DE"/>
+        </w:rPr>
+      </w:pPr>
+      <w:bookmarkStart w:id="0" w:name="_Toc471239496"/>
+      <w:r>
+        <w:rPr>
+          <w:lang w:val="de-DE"/>
+        </w:rPr>
+        <w:t>Dokumentation</w:t>
+      </w:r>
+      <w:bookmarkStart w:id="1" w:name="_GoBack"/>
+      <w:bookmarkEnd w:id="0"/>
+      <w:bookmarkEnd w:id="1"/>
+    </w:p>
+    <w:p>
+      <w:pPr>
+        <w:pStyle w:val="Heading2"/>
+        <w:rPr>
+          <w:lang w:val="de-DE"/>
+        </w:rPr>
+      </w:pPr>
+      <w:bookmarkStart w:id="2" w:name="_Toc471239497"/>
+      <w:r>
+        <w:rPr>
+          <w:lang w:val="de-DE"/>
+        </w:rPr>
+        <w:t>Aufgabenstellung</w:t>
+      </w:r>
+      <w:bookmarkEnd w:id="2"/>
+    </w:p>
+    <w:p>
+      <w:pPr>
+        <w:rPr>
+          <w:sz w:val="24"/>
+          <w:lang w:val="de-DE"/>
+        </w:rPr>
+      </w:pPr>
+      <w:r>
+        <w:rPr>
+          <w:sz w:val="24"/>
+          <w:lang w:val="de-DE"/>
+        </w:rPr>
+        <w:t>Definieren und implementieren Sie ein Ähnl</w:t>
+      </w:r>
+      <w:r>
+        <w:rPr>
+          <w:sz w:val="24"/>
+          <w:lang w:val="de-DE"/>
+        </w:rPr>
+        <w:t xml:space="preserve">ichkeitsmaß, mit dem es möglich </w:t>
+      </w:r>
+      <w:r>
+        <w:rPr>
+          <w:sz w:val="24"/>
+          <w:lang w:val="de-DE"/>
+        </w:rPr>
+        <w:t>ist, die drei Handsymbole „Schere“, „Stein“ und</w:t>
+      </w:r>
+      <w:r>
+        <w:rPr>
+          <w:sz w:val="24"/>
+          <w:lang w:val="de-DE"/>
+        </w:rPr>
+        <w:t xml:space="preserve"> „Papier“ des bekannten Spiels </w:t>
+      </w:r>
+      <w:r>
+        <w:rPr>
+          <w:sz w:val="24"/>
+          <w:lang w:val="de-DE"/>
+        </w:rPr>
+        <w:t xml:space="preserve">zu klassifizieren. Eingabe sind die Rohdaten </w:t>
+      </w:r>
+      <w:r>
+        <w:rPr>
+          <w:sz w:val="24"/>
+          <w:lang w:val="de-DE"/>
+        </w:rPr>
+        <w:t xml:space="preserve">des LEAP Motion Sensors (nicht </w:t>
+      </w:r>
+      <w:r>
+        <w:rPr>
+          <w:sz w:val="24"/>
+          <w:lang w:val="de-DE"/>
+        </w:rPr>
+        <w:t>die vordefinierten Handzeichen).</w:t>
+      </w:r>
+    </w:p>
+    <w:p>
+      <w:pPr>
+        <w:pStyle w:val="Heading2"/>
+        <w:rPr>
+          <w:lang w:val="de-DE"/>
+        </w:rPr>
+      </w:pPr>
+      <w:bookmarkStart w:id="3" w:name="_Toc471239498"/>
+      <w:r>
+        <w:rPr>
+          <w:lang w:val="de-DE"/>
+        </w:rPr>
+        <w:t>Entwurf</w:t>
+      </w:r>
+      <w:bookmarkEnd w:id="3"/>
+    </w:p>
+    <w:p>
+      <w:pPr>
+        <w:rPr>
+          <w:lang w:val="de-DE"/>
+        </w:rPr>
+      </w:pPr>
+      <w:r>
+        <w:rPr>
+          <w:lang w:val="de-DE"/>
+        </w:rPr>
+        <w:t>Notizen:</w:t>
+      </w:r>
+    </w:p>
     <w:p>
       <w:pPr>
         <w:pStyle w:val="ListParagraph"/>
@@ -63,219 +1273,66 @@
       </w:r>
       <w:r>
         <w:rPr>
-          <w:rFonts w:ascii="Arial" w:hAnsi="Arial" w:cs="Arial"/>
-          <w:color w:val="33339B"/>
+          <w:rFonts w:cs="Arial"/>
           <w:lang w:val="de-DE"/>
         </w:rPr>
         <w:t xml:space="preserve">a = </w:t>
       </w:r>
       <w:r>
         <w:rPr>
-          <w:rFonts w:ascii="SymbolMT" w:eastAsia="SymbolMT" w:hAnsi="Arial" w:cs="SymbolMT" w:hint="eastAsia"/>
-          <w:color w:val="33339B"/>
+          <w:rFonts w:eastAsia="SymbolMT" w:cs="SymbolMT"/>
           <w:lang w:val="de-DE"/>
         </w:rPr>
         <w:t>Sum</w:t>
       </w:r>
       <w:r>
         <w:rPr>
-          <w:rFonts w:ascii="Arial" w:hAnsi="Arial" w:cs="Arial"/>
-          <w:color w:val="33339B"/>
-          <w:lang w:val="de-DE"/>
-        </w:rPr>
-        <w:t>(x</w:t>
-      </w:r>
-      <w:r>
-        <w:rPr>
-          <w:rFonts w:ascii="Arial" w:hAnsi="Arial" w:cs="Arial"/>
-          <w:color w:val="33339B"/>
-          <w:sz w:val="15"/>
-          <w:szCs w:val="15"/>
-          <w:lang w:val="de-DE"/>
-        </w:rPr>
-        <w:t>i</w:t>
-      </w:r>
-      <w:r>
-        <w:rPr>
-          <w:rFonts w:ascii="Arial" w:hAnsi="Arial" w:cs="Arial"/>
-          <w:color w:val="33339B"/>
-          <w:lang w:val="de-DE"/>
-        </w:rPr>
-        <w:t>,y</w:t>
-      </w:r>
-      <w:r>
-        <w:rPr>
-          <w:rFonts w:ascii="Arial" w:hAnsi="Arial" w:cs="Arial"/>
-          <w:color w:val="33339B"/>
-          <w:sz w:val="15"/>
-          <w:szCs w:val="15"/>
-          <w:lang w:val="de-DE"/>
-        </w:rPr>
-        <w:t>i</w:t>
-      </w:r>
-      <w:r>
-        <w:rPr>
-          <w:rFonts w:ascii="Arial" w:hAnsi="Arial" w:cs="Arial"/>
-          <w:color w:val="33339B"/>
-          <w:lang w:val="de-DE"/>
-        </w:rPr>
-        <w:t xml:space="preserve">) b = </w:t>
-      </w:r>
-      <w:r>
-        <w:rPr>
-          <w:rFonts w:ascii="SymbolMT" w:eastAsia="SymbolMT" w:hAnsi="Arial" w:cs="SymbolMT" w:hint="eastAsia"/>
-          <w:color w:val="33339B"/>
+          <w:rFonts w:cs="Arial"/>
+          <w:lang w:val="de-DE"/>
+        </w:rPr>
+        <w:t xml:space="preserve">(xi,yi) b = </w:t>
+      </w:r>
+      <w:r>
+        <w:rPr>
+          <w:rFonts w:eastAsia="SymbolMT" w:cs="SymbolMT"/>
           <w:lang w:val="de-DE"/>
         </w:rPr>
         <w:t>Sum</w:t>
       </w:r>
       <w:r>
         <w:rPr>
-          <w:rFonts w:ascii="Arial" w:hAnsi="Arial" w:cs="Arial"/>
-          <w:color w:val="33339B"/>
-          <w:lang w:val="de-DE"/>
-        </w:rPr>
-        <w:t>(x</w:t>
-      </w:r>
-      <w:r>
-        <w:rPr>
-          <w:rFonts w:ascii="Arial" w:hAnsi="Arial" w:cs="Arial"/>
-          <w:color w:val="33339B"/>
-          <w:sz w:val="15"/>
-          <w:szCs w:val="15"/>
-          <w:lang w:val="de-DE"/>
-        </w:rPr>
-        <w:t>i</w:t>
-      </w:r>
-      <w:r>
-        <w:rPr>
-          <w:rFonts w:ascii="Arial" w:hAnsi="Arial" w:cs="Arial"/>
-          <w:color w:val="33339B"/>
-          <w:lang w:val="de-DE"/>
-        </w:rPr>
-        <w:t>, ¬y</w:t>
-      </w:r>
-      <w:r>
-        <w:rPr>
-          <w:rFonts w:ascii="Arial" w:hAnsi="Arial" w:cs="Arial"/>
-          <w:color w:val="33339B"/>
-          <w:sz w:val="15"/>
-          <w:szCs w:val="15"/>
-          <w:lang w:val="de-DE"/>
-        </w:rPr>
-        <w:t>i</w:t>
-      </w:r>
-      <w:r>
-        <w:rPr>
-          <w:rFonts w:ascii="Arial" w:hAnsi="Arial" w:cs="Arial"/>
-          <w:color w:val="33339B"/>
-          <w:lang w:val="de-DE"/>
-        </w:rPr>
-        <w:t xml:space="preserve">) c = </w:t>
-      </w:r>
-      <w:r>
-        <w:rPr>
-          <w:rFonts w:ascii="SymbolMT" w:eastAsia="SymbolMT" w:hAnsi="Arial" w:cs="SymbolMT" w:hint="eastAsia"/>
-          <w:color w:val="33339B"/>
+          <w:rFonts w:cs="Arial"/>
+          <w:lang w:val="de-DE"/>
+        </w:rPr>
+        <w:t xml:space="preserve">(xi, ¬yi) c = </w:t>
+      </w:r>
+      <w:r>
+        <w:rPr>
+          <w:rFonts w:eastAsia="SymbolMT" w:cs="SymbolMT"/>
           <w:lang w:val="de-DE"/>
         </w:rPr>
         <w:t>Sum</w:t>
       </w:r>
       <w:r>
         <w:rPr>
-          <w:rFonts w:ascii="Arial" w:hAnsi="Arial" w:cs="Arial"/>
-          <w:color w:val="33339B"/>
-          <w:lang w:val="de-DE"/>
-        </w:rPr>
-        <w:t>(¬x</w:t>
-      </w:r>
-      <w:r>
-        <w:rPr>
-          <w:rFonts w:ascii="Arial" w:hAnsi="Arial" w:cs="Arial"/>
-          <w:color w:val="33339B"/>
-          <w:sz w:val="15"/>
-          <w:szCs w:val="15"/>
-          <w:lang w:val="de-DE"/>
-        </w:rPr>
-        <w:t>i</w:t>
-      </w:r>
-      <w:r>
-        <w:rPr>
-          <w:rFonts w:ascii="Arial" w:hAnsi="Arial" w:cs="Arial"/>
-          <w:color w:val="33339B"/>
-          <w:lang w:val="de-DE"/>
-        </w:rPr>
-        <w:t>,y</w:t>
-      </w:r>
-      <w:r>
-        <w:rPr>
-          <w:rFonts w:ascii="Arial" w:hAnsi="Arial" w:cs="Arial"/>
-          <w:color w:val="33339B"/>
-          <w:sz w:val="15"/>
-          <w:szCs w:val="15"/>
-          <w:lang w:val="de-DE"/>
-        </w:rPr>
-        <w:t>i</w:t>
-      </w:r>
-      <w:r>
-        <w:rPr>
-          <w:rFonts w:ascii="Arial" w:hAnsi="Arial" w:cs="Arial"/>
-          <w:color w:val="33339B"/>
-          <w:lang w:val="de-DE"/>
-        </w:rPr>
-        <w:t xml:space="preserve">) d = </w:t>
-      </w:r>
-      <w:r>
-        <w:rPr>
-          <w:rFonts w:ascii="SymbolMT" w:eastAsia="SymbolMT" w:hAnsi="Arial" w:cs="SymbolMT" w:hint="eastAsia"/>
-          <w:color w:val="33339B"/>
+          <w:rFonts w:cs="Arial"/>
+          <w:lang w:val="de-DE"/>
+        </w:rPr>
+        <w:t xml:space="preserve">(¬xi,yi) d = </w:t>
+      </w:r>
+      <w:r>
+        <w:rPr>
+          <w:rFonts w:eastAsia="SymbolMT" w:cs="SymbolMT"/>
           <w:lang w:val="de-DE"/>
         </w:rPr>
         <w:t>Sum</w:t>
       </w:r>
       <w:r>
         <w:rPr>
-          <w:rFonts w:ascii="Arial" w:hAnsi="Arial" w:cs="Arial"/>
-          <w:color w:val="33339B"/>
-          <w:lang w:val="de-DE"/>
-        </w:rPr>
-        <w:t>(¬x</w:t>
-      </w:r>
-      <w:r>
-        <w:rPr>
-          <w:rFonts w:ascii="Arial" w:hAnsi="Arial" w:cs="Arial"/>
-          <w:color w:val="33339B"/>
-          <w:sz w:val="15"/>
-          <w:szCs w:val="15"/>
-          <w:lang w:val="de-DE"/>
-        </w:rPr>
-        <w:t>i</w:t>
-      </w:r>
-      <w:r>
-        <w:rPr>
-          <w:rFonts w:ascii="Arial" w:hAnsi="Arial" w:cs="Arial"/>
-          <w:color w:val="33339B"/>
-          <w:lang w:val="de-DE"/>
-        </w:rPr>
-        <w:t>, ¬y</w:t>
-      </w:r>
-      <w:r>
-        <w:rPr>
-          <w:rFonts w:ascii="Arial" w:hAnsi="Arial" w:cs="Arial"/>
-          <w:color w:val="33339B"/>
-          <w:sz w:val="15"/>
-          <w:szCs w:val="15"/>
-          <w:lang w:val="de-DE"/>
-        </w:rPr>
-        <w:t>i</w:t>
-      </w:r>
-      <w:r>
-        <w:rPr>
-          <w:rFonts w:ascii="Arial" w:hAnsi="Arial" w:cs="Arial"/>
-          <w:color w:val="33339B"/>
-          <w:lang w:val="de-DE"/>
-        </w:rPr>
-        <w:t>)</w:t>
+          <w:rFonts w:cs="Arial"/>
+          <w:lang w:val="de-DE"/>
+        </w:rPr>
+        <w:t>(¬xi, ¬yi)</w:t>
       </w:r>
     </w:p>
     <w:p>
@@ -291,8 +1348,7 @@
       </w:pPr>
       <w:r>
         <w:rPr>
-          <w:rFonts w:ascii="Arial" w:hAnsi="Arial" w:cs="Arial"/>
-          <w:color w:val="33339B"/>
+          <w:rFonts w:cs="Arial"/>
           <w:lang w:val="de-DE"/>
         </w:rPr>
         <w:t>Simple Matching Coefficient (SMC):</w:t>
@@ -308,104 +1364,91 @@
       </w:pPr>
       <w:r>
         <w:rPr>
-          <w:rFonts w:ascii="Arial" w:hAnsi="Arial" w:cs="Arial"/>
-          <w:color w:val="33339B"/>
+          <w:rFonts w:cs="Arial"/>
         </w:rPr>
         <w:t>sim(</w:t>
       </w:r>
       <w:proofErr w:type="spellStart"/>
       <w:r>
         <w:rPr>
-          <w:rFonts w:ascii="Arial" w:hAnsi="Arial" w:cs="Arial"/>
-          <w:color w:val="33339B"/>
+          <w:rFonts w:cs="Arial"/>
         </w:rPr>
         <w:t>x,y</w:t>
       </w:r>
       <w:proofErr w:type="spellEnd"/>
       <w:r>
         <w:rPr>
-          <w:rFonts w:ascii="Arial" w:hAnsi="Arial" w:cs="Arial"/>
-          <w:color w:val="33339B"/>
+          <w:rFonts w:cs="Arial"/>
         </w:rPr>
         <w:t>) = 1 - (</w:t>
       </w:r>
       <w:proofErr w:type="spellStart"/>
       <w:r>
         <w:rPr>
-          <w:rFonts w:ascii="Arial" w:hAnsi="Arial" w:cs="Arial"/>
-          <w:color w:val="33339B"/>
+          <w:rFonts w:cs="Arial"/>
         </w:rPr>
         <w:t>b+c</w:t>
       </w:r>
       <w:proofErr w:type="spellEnd"/>
       <w:r>
         <w:rPr>
-          <w:rFonts w:ascii="Arial" w:hAnsi="Arial" w:cs="Arial"/>
-          <w:color w:val="33339B"/>
+          <w:rFonts w:cs="Arial"/>
         </w:rPr>
         <w:t>) / max = 1 - (</w:t>
       </w:r>
       <w:proofErr w:type="spellStart"/>
       <w:r>
         <w:rPr>
-          <w:rFonts w:ascii="Arial" w:hAnsi="Arial" w:cs="Arial"/>
-          <w:color w:val="33339B"/>
+          <w:rFonts w:cs="Arial"/>
         </w:rPr>
         <w:t>b+c</w:t>
       </w:r>
       <w:proofErr w:type="spellEnd"/>
       <w:r>
         <w:rPr>
-          <w:rFonts w:ascii="Arial" w:hAnsi="Arial" w:cs="Arial"/>
-          <w:color w:val="33339B"/>
+          <w:rFonts w:cs="Arial"/>
         </w:rPr>
         <w:t>)/(</w:t>
       </w:r>
       <w:proofErr w:type="spellStart"/>
       <w:r>
         <w:rPr>
-          <w:rFonts w:ascii="Arial" w:hAnsi="Arial" w:cs="Arial"/>
-          <w:color w:val="33339B"/>
+          <w:rFonts w:cs="Arial"/>
         </w:rPr>
         <w:t>a+b+c+d</w:t>
       </w:r>
       <w:proofErr w:type="spellEnd"/>
       <w:r>
         <w:rPr>
-          <w:rFonts w:ascii="Arial" w:hAnsi="Arial" w:cs="Arial"/>
-          <w:color w:val="33339B"/>
+          <w:rFonts w:cs="Arial"/>
         </w:rPr>
         <w:t>) = (</w:t>
       </w:r>
       <w:proofErr w:type="spellStart"/>
       <w:r>
         <w:rPr>
-          <w:rFonts w:ascii="Arial" w:hAnsi="Arial" w:cs="Arial"/>
-          <w:color w:val="33339B"/>
+          <w:rFonts w:cs="Arial"/>
         </w:rPr>
         <w:t>a+d</w:t>
       </w:r>
       <w:proofErr w:type="spellEnd"/>
       <w:r>
         <w:rPr>
-          <w:rFonts w:ascii="Arial" w:hAnsi="Arial" w:cs="Arial"/>
-          <w:color w:val="33339B"/>
+          <w:rFonts w:cs="Arial"/>
         </w:rPr>
         <w:t>)/(</w:t>
       </w:r>
       <w:proofErr w:type="spellStart"/>
       <w:r>
         <w:rPr>
-          <w:rFonts w:ascii="Arial" w:hAnsi="Arial" w:cs="Arial"/>
-          <w:color w:val="33339B"/>
+          <w:rFonts w:cs="Arial"/>
         </w:rPr>
         <w:t>a+b+c+d</w:t>
       </w:r>
       <w:proofErr w:type="spellEnd"/>
       <w:r>
         <w:rPr>
-          <w:rFonts w:ascii="Arial" w:hAnsi="Arial" w:cs="Arial"/>
-          <w:color w:val="33339B"/>
+          <w:rFonts w:cs="Arial"/>
         </w:rPr>
         <w:t>)</w:t>
       </w:r>
@@ -423,27 +1466,10 @@
       </w:pPr>
       <w:r>
         <w:rPr>
-          <w:rFonts w:ascii="Arial" w:hAnsi="Arial" w:cs="Arial"/>
-          <w:color w:val="33339B"/>
-          <w:lang w:val="de-DE"/>
-        </w:rPr>
-        <w:t xml:space="preserve">Vergleich der Testdaten mit den vordefinierten Werten aus der </w:t>
-      </w:r>
-      <w:r>
-        <w:rPr>
-          <w:rFonts w:ascii="Arial" w:hAnsi="Arial" w:cs="Arial"/>
-          <w:color w:val="33339B"/>
-          <w:lang w:val="de-DE"/>
-        </w:rPr>
-        <w:t>„</w:t>
-      </w:r>
-      <w:r>
-        <w:rPr>
-          <w:rFonts w:ascii="Arial" w:hAnsi="Arial" w:cs="Arial"/>
-          <w:color w:val="33339B"/>
-          <w:lang w:val="de-DE"/>
-        </w:rPr>
-        <w:t>Knowledge Base”</w:t>
+          <w:rFonts w:cs="Arial"/>
+          <w:lang w:val="de-DE"/>
+        </w:rPr>
+        <w:t>Vergleich der Testdaten mit den vordefinierten Werten aus der „Knowledge Base”</w:t>
       </w:r>
     </w:p>
     <w:p>
@@ -459,8 +1485,7 @@
       </w:pPr>
       <w:r>
         <w:rPr>
-          <w:rFonts w:ascii="Arial" w:hAnsi="Arial" w:cs="Arial"/>
-          <w:color w:val="33339B"/>
+          <w:rFonts w:cs="Arial"/>
           <w:lang w:val="de-DE"/>
         </w:rPr>
         <w:t>Schwellwert: SMC &gt; 0.6</w:t>
@@ -479,8 +1504,7 @@
       </w:pPr>
       <w:r>
         <w:rPr>
-          <w:rFonts w:ascii="Arial" w:hAnsi="Arial" w:cs="Arial"/>
-          <w:color w:val="33339B"/>
+          <w:rFonts w:cs="Arial"/>
           <w:lang w:val="de-DE"/>
         </w:rPr>
         <w:t>Optimistische und pessimistische Auslegung - sinnvoll?!?</w:t>
@@ -499,28 +1523,25 @@
       </w:pPr>
       <w:r>
         <w:rPr>
-          <w:rFonts w:ascii="Arial" w:hAnsi="Arial" w:cs="Arial"/>
-          <w:color w:val="33339B"/>
+          <w:rFonts w:cs="Arial"/>
           <w:lang w:val="de-DE"/>
         </w:rPr>
         <w:t>Jaccard S-Koeffizient (</w:t>
       </w:r>
       <w:r>
         <w:rPr>
-          <w:rFonts w:ascii="Arial" w:hAnsi="Arial" w:cs="Arial"/>
+          <w:rFonts w:cs="Arial"/>
           <w:i/>
           <w:iCs/>
-          <w:color w:val="33339B"/>
           <w:lang w:val="de-DE"/>
         </w:rPr>
         <w:t>Asymmetrisches Maß</w:t>
       </w:r>
       <w:r>
         <w:rPr>
-          <w:rFonts w:ascii="Arial" w:hAnsi="Arial" w:cs="Arial"/>
+          <w:rFonts w:cs="Arial"/>
           <w:i/>
           <w:iCs/>
-          <w:color w:val="33339B"/>
           <w:lang w:val="de-DE"/>
         </w:rPr>
         <w:t>)</w:t>
@@ -539,58 +1560,42 @@
       </w:pPr>
       <w:r>
         <w:rPr>
-          <w:rFonts w:ascii="Arial" w:hAnsi="Arial" w:cs="Arial"/>
-          <w:color w:val="33339B"/>
+          <w:rFonts w:cs="Arial"/>
           <w:lang w:val="de-DE"/>
         </w:rPr>
         <w:t>N</w:t>
       </w:r>
       <w:r>
         <w:rPr>
-          <w:rFonts w:ascii="Arial" w:hAnsi="Arial" w:cs="Arial"/>
-          <w:color w:val="33339B"/>
+          <w:rFonts w:cs="Arial"/>
           <w:lang w:val="de-DE"/>
         </w:rPr>
         <w:t xml:space="preserve">ur die </w:t>
       </w:r>
       <w:r>
         <w:rPr>
-          <w:rFonts w:ascii="Arial" w:hAnsi="Arial" w:cs="Arial"/>
-          <w:color w:val="33339B"/>
+          <w:rFonts w:cs="Arial"/>
           <w:lang w:val="de-DE"/>
         </w:rPr>
         <w:t xml:space="preserve">positive </w:t>
       </w:r>
       <w:r>
         <w:rPr>
-          <w:rFonts w:ascii="Arial" w:hAnsi="Arial" w:cs="Arial"/>
-          <w:color w:val="33339B"/>
-          <w:lang w:val="de-DE"/>
-        </w:rPr>
-        <w:t>Übereinstim</w:t>
-      </w:r>
-      <w:bookmarkStart w:id="0" w:name="_GoBack"/>
-      <w:bookmarkEnd w:id="0"/>
-      <w:r>
-        <w:rPr>
-          <w:rFonts w:ascii="Arial" w:hAnsi="Arial" w:cs="Arial"/>
-          <w:color w:val="33339B"/>
-          <w:lang w:val="de-DE"/>
-        </w:rPr>
-        <w:t>mungen</w:t>
-      </w:r>
-      <w:r>
-        <w:rPr>
-          <w:rFonts w:ascii="Arial" w:hAnsi="Arial" w:cs="Arial"/>
-          <w:color w:val="33339B"/>
+          <w:rFonts w:cs="Arial"/>
+          <w:lang w:val="de-DE"/>
+        </w:rPr>
+        <w:t>Übereinstimmungen</w:t>
+      </w:r>
+      <w:r>
+        <w:rPr>
+          <w:rFonts w:cs="Arial"/>
           <w:lang w:val="de-DE"/>
         </w:rPr>
         <w:t xml:space="preserve"> </w:t>
       </w:r>
       <w:r>
         <w:rPr>
-          <w:rFonts w:ascii="Arial" w:hAnsi="Arial" w:cs="Arial"/>
-          <w:color w:val="33339B"/>
+          <w:rFonts w:cs="Arial"/>
           <w:lang w:val="de-DE"/>
         </w:rPr>
         <w:t>sind interessant ...</w:t>
@@ -609,21 +1614,372 @@
       </w:pPr>
       <w:r>
         <w:rPr>
-          <w:rFonts w:ascii="Arial" w:hAnsi="Arial" w:cs="Arial"/>
-          <w:color w:val="33339B"/>
+          <w:rFonts w:cs="Arial"/>
           <w:lang w:val="de-DE"/>
         </w:rPr>
         <w:t>Problem: Stein -&gt; Negative Übereinstimmung nötig</w:t>
       </w:r>
     </w:p>
+    <w:p>
+      <w:pPr>
+        <w:pStyle w:val="Heading2"/>
+        <w:rPr>
+          <w:lang w:val="de-DE"/>
+        </w:rPr>
+      </w:pPr>
+      <w:bookmarkStart w:id="4" w:name="_Toc471239499"/>
+      <w:r>
+        <w:rPr>
+          <w:lang w:val="de-DE"/>
+        </w:rPr>
+        <w:t>Ergebnis</w:t>
+      </w:r>
+      <w:bookmarkEnd w:id="4"/>
+    </w:p>
+    <w:p>
+      <w:pPr>
+        <w:rPr>
+          <w:lang w:val="de-DE"/>
+        </w:rPr>
+      </w:pPr>
+      <w:r>
+        <w:rPr>
+          <w:lang w:val="de-DE"/>
+        </w:rPr>
+        <w:t>...</w:t>
+      </w:r>
+    </w:p>
+    <w:p>
+      <w:pPr>
+        <w:pStyle w:val="Heading2"/>
+        <w:rPr>
+          <w:lang w:val="de-DE"/>
+        </w:rPr>
+      </w:pPr>
+      <w:bookmarkStart w:id="5" w:name="_Toc471239500"/>
+      <w:r>
+        <w:rPr>
+          <w:lang w:val="de-DE"/>
+        </w:rPr>
+        <w:t>Umsetzung</w:t>
+      </w:r>
+      <w:bookmarkEnd w:id="5"/>
+    </w:p>
+    <w:p>
+      <w:pPr>
+        <w:jc w:val="both"/>
+        <w:rPr>
+          <w:sz w:val="24"/>
+          <w:lang w:val="de-DE"/>
+        </w:rPr>
+      </w:pPr>
+      <w:r>
+        <w:rPr>
+          <w:sz w:val="24"/>
+          <w:lang w:val="de-DE"/>
+        </w:rPr>
+        <w:t xml:space="preserve">Das Programm </w:t>
+      </w:r>
+      <w:r>
+        <w:rPr>
+          <w:sz w:val="24"/>
+          <w:lang w:val="de-DE"/>
+        </w:rPr>
+        <w:t xml:space="preserve">ist in Java implementiert und </w:t>
+      </w:r>
+      <w:r>
+        <w:rPr>
+          <w:sz w:val="24"/>
+          <w:lang w:val="de-DE"/>
+        </w:rPr>
+        <w:t>funktioniert nach dem typischen EVA-Prinzip (Eingabe, Verarbeitung, Ausgabe).</w:t>
+      </w:r>
+    </w:p>
+    <w:p>
+      <w:pPr>
+        <w:jc w:val="both"/>
+        <w:rPr>
+          <w:sz w:val="24"/>
+          <w:lang w:val="de-DE"/>
+        </w:rPr>
+      </w:pPr>
+      <w:r>
+        <w:rPr>
+          <w:sz w:val="24"/>
+          <w:lang w:val="de-DE"/>
+        </w:rPr>
+        <w:t>Als Eingabe wird die Datei „input.csv“ aus dem Stammverzeichnis der Applikation gelesen. Dabei werden die einzelnen Datensätze in eine Liste geladen. Ein Datensatz besteht aus fünf boole’schen Werten für den Zusand des jeweiligen Fingers</w:t>
+      </w:r>
+      <w:r>
+        <w:rPr>
+          <w:sz w:val="24"/>
+          <w:lang w:val="de-DE"/>
+        </w:rPr>
+        <w:t>, angefangen vom Daumen bis zum kleinen Finger</w:t>
+      </w:r>
+      <w:r>
+        <w:rPr>
+          <w:sz w:val="24"/>
+          <w:lang w:val="de-DE"/>
+        </w:rPr>
+        <w:t>.</w:t>
+      </w:r>
+      <w:r>
+        <w:rPr>
+          <w:sz w:val="24"/>
+          <w:lang w:val="de-DE"/>
+        </w:rPr>
+        <w:t xml:space="preserve"> Der Wert 1 steht für einen ausgestreckten, die 0 für einen angewinkelten Finger.</w:t>
+      </w:r>
+    </w:p>
+    <w:p>
+      <w:pPr>
+        <w:jc w:val="both"/>
+        <w:rPr>
+          <w:sz w:val="24"/>
+          <w:lang w:val="de-DE"/>
+        </w:rPr>
+      </w:pPr>
+      <w:r>
+        <w:rPr>
+          <w:sz w:val="24"/>
+          <w:lang w:val="de-DE"/>
+        </w:rPr>
+        <w:lastRenderedPageBreak/>
+        <w:t>Für jeden Datensatz wird nun der Simple Matching Coefficient</w:t>
+      </w:r>
+      <w:r>
+        <w:rPr>
+          <w:sz w:val="24"/>
+          <w:lang w:val="de-DE"/>
+        </w:rPr>
+        <w:t xml:space="preserve"> (SMC)</w:t>
+      </w:r>
+      <w:r>
+        <w:rPr>
+          <w:sz w:val="24"/>
+          <w:lang w:val="de-DE"/>
+        </w:rPr>
+        <w:t xml:space="preserve"> im Bezug zu den drei Handzeichen Schere, Stein und Papier berechnet.</w:t>
+      </w:r>
+      <w:r>
+        <w:rPr>
+          <w:sz w:val="24"/>
+          <w:lang w:val="de-DE"/>
+        </w:rPr>
+        <w:t xml:space="preserve"> Die so genannte Knowledge Base repräsentiert diese Handzeichen in der Form von drei „perfekten“ Datensätzen. Zu diesem Ideal werden nun die </w:t>
+      </w:r>
+      <w:r>
+        <w:rPr>
+          <w:sz w:val="24"/>
+          <w:lang w:val="de-DE"/>
+        </w:rPr>
+        <w:t xml:space="preserve">vier </w:t>
+      </w:r>
+      <w:r>
+        <w:rPr>
+          <w:sz w:val="24"/>
+          <w:lang w:val="de-DE"/>
+        </w:rPr>
+        <w:t>verschiedenen Beschreibungsgrößen (Anzahl positiver</w:t>
+      </w:r>
+      <w:r>
+        <w:rPr>
+          <w:sz w:val="24"/>
+          <w:lang w:val="de-DE"/>
+        </w:rPr>
+        <w:t xml:space="preserve"> Übereinstimmungen , negativer Übereinstimmungen etc.) ermittelt.</w:t>
+      </w:r>
+      <w:r>
+        <w:rPr>
+          <w:sz w:val="24"/>
+          <w:lang w:val="de-DE"/>
+        </w:rPr>
+        <w:t xml:space="preserve"> Daraus ergibt sich dann der SMC, also die Ähnlichkeit zu dem Handzeichen. </w:t>
+      </w:r>
+    </w:p>
+    <w:p>
+      <w:pPr>
+        <w:jc w:val="both"/>
+        <w:rPr>
+          <w:sz w:val="24"/>
+          <w:lang w:val="de-DE"/>
+        </w:rPr>
+      </w:pPr>
+      <w:r>
+        <w:rPr>
+          <w:sz w:val="24"/>
+          <w:lang w:val="de-DE"/>
+        </w:rPr>
+        <w:t>Abschließend wird eine Ausgabe-CSV Datei mit den Datensätzen, den drei Ähnlichkeitswerten und dem jeweiligen „Gewinner“ erstellt.</w:t>
+      </w:r>
+      <w:r>
+        <w:rPr>
+          <w:sz w:val="24"/>
+          <w:lang w:val="de-DE"/>
+        </w:rPr>
+        <w:t xml:space="preserve"> Der Gewinner, das ähnlichste Handzeichen, ist das mit dem höchsten SMC größer als 0,6.</w:t>
+      </w:r>
+    </w:p>
+    <w:p>
+      <w:pPr>
+        <w:pStyle w:val="Heading2"/>
+        <w:rPr>
+          <w:lang w:val="de-DE"/>
+        </w:rPr>
+      </w:pPr>
+      <w:bookmarkStart w:id="6" w:name="_Toc471239501"/>
+      <w:r>
+        <w:rPr>
+          <w:lang w:val="de-DE"/>
+        </w:rPr>
+        <w:t>Bedienung</w:t>
+      </w:r>
+      <w:bookmarkEnd w:id="6"/>
+    </w:p>
+    <w:p>
+      <w:pPr>
+        <w:jc w:val="both"/>
+        <w:rPr>
+          <w:sz w:val="24"/>
+          <w:lang w:val="de-DE"/>
+        </w:rPr>
+      </w:pPr>
+      <w:r>
+        <w:rPr>
+          <w:sz w:val="24"/>
+          <w:lang w:val="de-DE"/>
+        </w:rPr>
+        <w:t xml:space="preserve">Zum Ausführen des Programms muss eines der drei </w:t>
+      </w:r>
+      <w:r>
+        <w:rPr>
+          <w:sz w:val="24"/>
+          <w:lang w:val="de-DE"/>
+        </w:rPr>
+        <w:t>beiliegenden input-Files als „input.csv“ im selben Verzeichnis wie die „similarity.jar“ gespeichert werden. Das Ausführen der similarity.jar generiert eine neue CSV-Datei mit den berechneten Ähnlichkeitswerten.</w:t>
+      </w:r>
+    </w:p>
+    <w:p>
+      <w:pPr>
+        <w:rPr>
+          <w:lang w:val="de-DE"/>
+        </w:rPr>
+      </w:pPr>
+    </w:p>
     <w:sectPr>
+      <w:footerReference w:type="default" r:id="rId9"/>
       <w:pgSz w:w="11906" w:h="16838"/>
       <w:pgMar w:top="1440" w:right="1440" w:bottom="1440" w:left="1440" w:header="708" w:footer="708" w:gutter="0"/>
+      <w:pgNumType w:start="0"/>
       <w:cols w:space="708"/>
+      <w:titlePg/>
       <w:docGrid w:linePitch="360"/>
     </w:sectPr>
   </w:body>
 </w:document>
+</file>
+
+<file path=word/endnotes.xml><?xml version="1.0" encoding="utf-8"?>
+<w:endnotes xmlns:wpc="http://schemas.microsoft.com/office/word/2010/wordprocessingCanvas" xmlns:mc="http://schemas.openxmlformats.org/markup-compatibility/2006" xmlns:o="urn:schemas-microsoft-com:office:office" xmlns:r="http://schemas.openxmlformats.org/officeDocument/2006/relationships" xmlns:m="http://schemas.openxmlformats.org/officeDocument/2006/math" xmlns:v="urn:schemas-microsoft-com:vml" xmlns:wp14="http://schemas.microsoft.com/office/word/2010/wordprocessingDrawing" xmlns:wp="http://schemas.openxmlformats.org/drawingml/2006/wordprocessingDrawing" xmlns:w10="urn:schemas-microsoft-com:office:word" xmlns:w="http://schemas.openxmlformats.org/wordprocessingml/2006/main" xmlns:w14="http://schemas.microsoft.com/office/word/2010/wordml" xmlns:w15="http://schemas.microsoft.com/office/word/2012/wordml" xmlns:wpg="http://schemas.microsoft.com/office/word/2010/wordprocessingGroup" xmlns:wpi="http://schemas.microsoft.com/office/word/2010/wordprocessingInk" xmlns:wne="http://schemas.microsoft.com/office/word/2006/wordml" xmlns:wps="http://schemas.microsoft.com/office/word/2010/wordprocessingShape" mc:Ignorable="w14 w15 wp14">
+  <w:endnote w:type="separator" w:id="-1">
+    <w:p>
+      <w:pPr>
+        <w:spacing w:after="0" w:line="240" w:lineRule="auto"/>
+      </w:pPr>
+      <w:r>
+        <w:separator/>
+      </w:r>
+    </w:p>
+  </w:endnote>
+  <w:endnote w:type="continuationSeparator" w:id="0">
+    <w:p>
+      <w:pPr>
+        <w:spacing w:after="0" w:line="240" w:lineRule="auto"/>
+      </w:pPr>
+      <w:r>
+        <w:continuationSeparator/>
+      </w:r>
+    </w:p>
+  </w:endnote>
+</w:endnotes>
+</file>
+
+<file path=word/footer1.xml><?xml version="1.0" encoding="utf-8"?>
+<w:ftr xmlns:wpc="http://schemas.microsoft.com/office/word/2010/wordprocessingCanvas" xmlns:mc="http://schemas.openxmlformats.org/markup-compatibility/2006" xmlns:o="urn:schemas-microsoft-com:office:office" xmlns:r="http://schemas.openxmlformats.org/officeDocument/2006/relationships" xmlns:m="http://schemas.openxmlformats.org/officeDocument/2006/math" xmlns:v="urn:schemas-microsoft-com:vml" xmlns:wp14="http://schemas.microsoft.com/office/word/2010/wordprocessingDrawing" xmlns:wp="http://schemas.openxmlformats.org/drawingml/2006/wordprocessingDrawing" xmlns:w10="urn:schemas-microsoft-com:office:word" xmlns:w="http://schemas.openxmlformats.org/wordprocessingml/2006/main" xmlns:w14="http://schemas.microsoft.com/office/word/2010/wordml" xmlns:w15="http://schemas.microsoft.com/office/word/2012/wordml" xmlns:wpg="http://schemas.microsoft.com/office/word/2010/wordprocessingGroup" xmlns:wpi="http://schemas.microsoft.com/office/word/2010/wordprocessingInk" xmlns:wne="http://schemas.microsoft.com/office/word/2006/wordml" xmlns:wps="http://schemas.microsoft.com/office/word/2010/wordprocessingShape" mc:Ignorable="w14 w15 wp14">
+  <w:sdt>
+    <w:sdtPr>
+      <w:id w:val="-499197793"/>
+      <w:docPartObj>
+        <w:docPartGallery w:val="Page Numbers (Bottom of Page)"/>
+        <w:docPartUnique/>
+      </w:docPartObj>
+    </w:sdtPr>
+    <w:sdtEndPr>
+      <w:rPr>
+        <w:noProof/>
+      </w:rPr>
+    </w:sdtEndPr>
+    <w:sdtContent>
+      <w:p>
+        <w:pPr>
+          <w:pStyle w:val="Footer"/>
+        </w:pPr>
+        <w:r>
+          <w:fldChar w:fldCharType="begin"/>
+        </w:r>
+        <w:r>
+          <w:instrText xml:space="preserve"> PAGE   \* MERGEFORMAT </w:instrText>
+        </w:r>
+        <w:r>
+          <w:fldChar w:fldCharType="separate"/>
+        </w:r>
+        <w:r>
+          <w:rPr>
+            <w:noProof/>
+          </w:rPr>
+          <w:t>1</w:t>
+        </w:r>
+        <w:r>
+          <w:rPr>
+            <w:noProof/>
+          </w:rPr>
+          <w:fldChar w:fldCharType="end"/>
+        </w:r>
+      </w:p>
+    </w:sdtContent>
+  </w:sdt>
+  <w:p>
+    <w:pPr>
+      <w:pStyle w:val="Footer"/>
+    </w:pPr>
+  </w:p>
+</w:ftr>
+</file>
+
+<file path=word/footnotes.xml><?xml version="1.0" encoding="utf-8"?>
+<w:footnotes xmlns:wpc="http://schemas.microsoft.com/office/word/2010/wordprocessingCanvas" xmlns:mc="http://schemas.openxmlformats.org/markup-compatibility/2006" xmlns:o="urn:schemas-microsoft-com:office:office" xmlns:r="http://schemas.openxmlformats.org/officeDocument/2006/relationships" xmlns:m="http://schemas.openxmlformats.org/officeDocument/2006/math" xmlns:v="urn:schemas-microsoft-com:vml" xmlns:wp14="http://schemas.microsoft.com/office/word/2010/wordprocessingDrawing" xmlns:wp="http://schemas.openxmlformats.org/drawingml/2006/wordprocessingDrawing" xmlns:w10="urn:schemas-microsoft-com:office:word" xmlns:w="http://schemas.openxmlformats.org/wordprocessingml/2006/main" xmlns:w14="http://schemas.microsoft.com/office/word/2010/wordml" xmlns:w15="http://schemas.microsoft.com/office/word/2012/wordml" xmlns:wpg="http://schemas.microsoft.com/office/word/2010/wordprocessingGroup" xmlns:wpi="http://schemas.microsoft.com/office/word/2010/wordprocessingInk" xmlns:wne="http://schemas.microsoft.com/office/word/2006/wordml" xmlns:wps="http://schemas.microsoft.com/office/word/2010/wordprocessingShape" mc:Ignorable="w14 w15 wp14">
+  <w:footnote w:type="separator" w:id="-1">
+    <w:p>
+      <w:pPr>
+        <w:spacing w:after="0" w:line="240" w:lineRule="auto"/>
+      </w:pPr>
+      <w:r>
+        <w:separator/>
+      </w:r>
+    </w:p>
+  </w:footnote>
+  <w:footnote w:type="continuationSeparator" w:id="0">
+    <w:p>
+      <w:pPr>
+        <w:spacing w:after="0" w:line="240" w:lineRule="auto"/>
+      </w:pPr>
+      <w:r>
+        <w:continuationSeparator/>
+      </w:r>
+    </w:p>
+  </w:footnote>
+</w:footnotes>
 </file>
 
 <file path=word/numbering.xml><?xml version="1.0" encoding="utf-8"?>
@@ -830,7 +2186,7 @@
     <w:lsdException w:name="Closing" w:semiHidden="1" w:unhideWhenUsed="1"/>
     <w:lsdException w:name="Signature" w:semiHidden="1" w:unhideWhenUsed="1"/>
     <w:lsdException w:name="Default Paragraph Font" w:semiHidden="1" w:uiPriority="1" w:unhideWhenUsed="1"/>
-    <w:lsdException w:name="Body Text" w:semiHidden="1" w:unhideWhenUsed="1"/>
+    <w:lsdException w:name="Body Text" w:semiHidden="1" w:uiPriority="1" w:unhideWhenUsed="1" w:qFormat="1"/>
     <w:lsdException w:name="Body Text Indent" w:semiHidden="1" w:unhideWhenUsed="1"/>
     <w:lsdException w:name="List Continue" w:semiHidden="1" w:unhideWhenUsed="1"/>
     <w:lsdException w:name="List Continue 2" w:semiHidden="1" w:unhideWhenUsed="1"/>
@@ -1140,6 +2496,71 @@
     <w:name w:val="Normal"/>
     <w:qFormat/>
   </w:style>
+  <w:style w:type="paragraph" w:styleId="Heading1">
+    <w:name w:val="heading 1"/>
+    <w:basedOn w:val="Normal"/>
+    <w:next w:val="Normal"/>
+    <w:link w:val="Heading1Char"/>
+    <w:uiPriority w:val="9"/>
+    <w:qFormat/>
+    <w:rsid w:val="00831E63"/>
+    <w:pPr>
+      <w:keepNext/>
+      <w:keepLines/>
+      <w:spacing w:before="240" w:after="0"/>
+      <w:outlineLvl w:val="0"/>
+    </w:pPr>
+    <w:rPr>
+      <w:rFonts w:asciiTheme="majorHAnsi" w:eastAsiaTheme="majorEastAsia" w:hAnsiTheme="majorHAnsi" w:cstheme="majorBidi"/>
+      <w:color w:val="2E74B5" w:themeColor="accent1" w:themeShade="BF"/>
+      <w:sz w:val="32"/>
+      <w:szCs w:val="32"/>
+    </w:rPr>
+  </w:style>
+  <w:style w:type="paragraph" w:styleId="Heading2">
+    <w:name w:val="heading 2"/>
+    <w:basedOn w:val="Normal"/>
+    <w:next w:val="Normal"/>
+    <w:link w:val="Heading2Char"/>
+    <w:uiPriority w:val="9"/>
+    <w:unhideWhenUsed/>
+    <w:qFormat/>
+    <w:rsid w:val="00831E63"/>
+    <w:pPr>
+      <w:keepNext/>
+      <w:keepLines/>
+      <w:spacing w:before="40" w:after="0"/>
+      <w:outlineLvl w:val="1"/>
+    </w:pPr>
+    <w:rPr>
+      <w:rFonts w:asciiTheme="majorHAnsi" w:eastAsiaTheme="majorEastAsia" w:hAnsiTheme="majorHAnsi" w:cstheme="majorBidi"/>
+      <w:color w:val="2E74B5" w:themeColor="accent1" w:themeShade="BF"/>
+      <w:sz w:val="26"/>
+      <w:szCs w:val="26"/>
+    </w:rPr>
+  </w:style>
+  <w:style w:type="paragraph" w:styleId="Heading3">
+    <w:name w:val="heading 3"/>
+    <w:basedOn w:val="Normal"/>
+    <w:next w:val="Normal"/>
+    <w:link w:val="Heading3Char"/>
+    <w:uiPriority w:val="9"/>
+    <w:unhideWhenUsed/>
+    <w:qFormat/>
+    <w:rsid w:val="00831E63"/>
+    <w:pPr>
+      <w:keepNext/>
+      <w:keepLines/>
+      <w:spacing w:before="40" w:after="0"/>
+      <w:outlineLvl w:val="2"/>
+    </w:pPr>
+    <w:rPr>
+      <w:rFonts w:asciiTheme="majorHAnsi" w:eastAsiaTheme="majorEastAsia" w:hAnsiTheme="majorHAnsi" w:cstheme="majorBidi"/>
+      <w:color w:val="1F4D78" w:themeColor="accent1" w:themeShade="7F"/>
+      <w:sz w:val="24"/>
+      <w:szCs w:val="24"/>
+    </w:rPr>
+  </w:style>
   <w:style w:type="character" w:default="1" w:styleId="DefaultParagraphFont">
     <w:name w:val="Default Paragraph Font"/>
     <w:uiPriority w:val="1"/>
@@ -1177,6 +2598,183 @@
       <w:ind w:left="720"/>
       <w:contextualSpacing/>
     </w:pPr>
+  </w:style>
+  <w:style w:type="character" w:customStyle="1" w:styleId="Heading2Char">
+    <w:name w:val="Heading 2 Char"/>
+    <w:basedOn w:val="DefaultParagraphFont"/>
+    <w:link w:val="Heading2"/>
+    <w:uiPriority w:val="9"/>
+    <w:rsid w:val="00831E63"/>
+    <w:rPr>
+      <w:rFonts w:asciiTheme="majorHAnsi" w:eastAsiaTheme="majorEastAsia" w:hAnsiTheme="majorHAnsi" w:cstheme="majorBidi"/>
+      <w:color w:val="2E74B5" w:themeColor="accent1" w:themeShade="BF"/>
+      <w:sz w:val="26"/>
+      <w:szCs w:val="26"/>
+    </w:rPr>
+  </w:style>
+  <w:style w:type="character" w:customStyle="1" w:styleId="Heading3Char">
+    <w:name w:val="Heading 3 Char"/>
+    <w:basedOn w:val="DefaultParagraphFont"/>
+    <w:link w:val="Heading3"/>
+    <w:uiPriority w:val="9"/>
+    <w:rsid w:val="00831E63"/>
+    <w:rPr>
+      <w:rFonts w:asciiTheme="majorHAnsi" w:eastAsiaTheme="majorEastAsia" w:hAnsiTheme="majorHAnsi" w:cstheme="majorBidi"/>
+      <w:color w:val="1F4D78" w:themeColor="accent1" w:themeShade="7F"/>
+      <w:sz w:val="24"/>
+      <w:szCs w:val="24"/>
+    </w:rPr>
+  </w:style>
+  <w:style w:type="character" w:customStyle="1" w:styleId="Heading1Char">
+    <w:name w:val="Heading 1 Char"/>
+    <w:basedOn w:val="DefaultParagraphFont"/>
+    <w:link w:val="Heading1"/>
+    <w:uiPriority w:val="9"/>
+    <w:rsid w:val="00831E63"/>
+    <w:rPr>
+      <w:rFonts w:asciiTheme="majorHAnsi" w:eastAsiaTheme="majorEastAsia" w:hAnsiTheme="majorHAnsi" w:cstheme="majorBidi"/>
+      <w:color w:val="2E74B5" w:themeColor="accent1" w:themeShade="BF"/>
+      <w:sz w:val="32"/>
+      <w:szCs w:val="32"/>
+    </w:rPr>
+  </w:style>
+  <w:style w:type="paragraph" w:styleId="NoSpacing">
+    <w:name w:val="No Spacing"/>
+    <w:uiPriority w:val="1"/>
+    <w:qFormat/>
+    <w:rsid w:val="00831E63"/>
+    <w:pPr>
+      <w:spacing w:after="0" w:line="240" w:lineRule="auto"/>
+    </w:pPr>
+  </w:style>
+  <w:style w:type="paragraph" w:styleId="BodyText">
+    <w:name w:val="Body Text"/>
+    <w:basedOn w:val="Normal"/>
+    <w:link w:val="BodyTextChar"/>
+    <w:uiPriority w:val="1"/>
+    <w:qFormat/>
+    <w:rsid w:val="005618EF"/>
+    <w:pPr>
+      <w:autoSpaceDE w:val="0"/>
+      <w:autoSpaceDN w:val="0"/>
+      <w:adjustRightInd w:val="0"/>
+      <w:spacing w:after="0" w:line="240" w:lineRule="auto"/>
+      <w:ind w:left="39"/>
+    </w:pPr>
+    <w:rPr>
+      <w:rFonts w:ascii="Arial" w:hAnsi="Arial" w:cs="Arial"/>
+      <w:sz w:val="24"/>
+      <w:szCs w:val="24"/>
+      <w:lang w:val="en-US"/>
+    </w:rPr>
+  </w:style>
+  <w:style w:type="character" w:customStyle="1" w:styleId="BodyTextChar">
+    <w:name w:val="Body Text Char"/>
+    <w:basedOn w:val="DefaultParagraphFont"/>
+    <w:link w:val="BodyText"/>
+    <w:uiPriority w:val="1"/>
+    <w:rsid w:val="005618EF"/>
+    <w:rPr>
+      <w:rFonts w:ascii="Arial" w:hAnsi="Arial" w:cs="Arial"/>
+      <w:sz w:val="24"/>
+      <w:szCs w:val="24"/>
+      <w:lang w:val="en-US"/>
+    </w:rPr>
+  </w:style>
+  <w:style w:type="paragraph" w:styleId="TOCHeading">
+    <w:name w:val="TOC Heading"/>
+    <w:basedOn w:val="Heading1"/>
+    <w:next w:val="Normal"/>
+    <w:uiPriority w:val="39"/>
+    <w:unhideWhenUsed/>
+    <w:qFormat/>
+    <w:rsid w:val="00E3545D"/>
+    <w:pPr>
+      <w:outlineLvl w:val="9"/>
+    </w:pPr>
+    <w:rPr>
+      <w:lang w:val="en-US"/>
+    </w:rPr>
+  </w:style>
+  <w:style w:type="paragraph" w:styleId="TOC1">
+    <w:name w:val="toc 1"/>
+    <w:basedOn w:val="Normal"/>
+    <w:next w:val="Normal"/>
+    <w:autoRedefine/>
+    <w:uiPriority w:val="39"/>
+    <w:unhideWhenUsed/>
+    <w:rsid w:val="00E3545D"/>
+    <w:pPr>
+      <w:spacing w:after="100"/>
+    </w:pPr>
+  </w:style>
+  <w:style w:type="paragraph" w:styleId="TOC2">
+    <w:name w:val="toc 2"/>
+    <w:basedOn w:val="Normal"/>
+    <w:next w:val="Normal"/>
+    <w:autoRedefine/>
+    <w:uiPriority w:val="39"/>
+    <w:unhideWhenUsed/>
+    <w:rsid w:val="00E3545D"/>
+    <w:pPr>
+      <w:spacing w:after="100"/>
+      <w:ind w:left="220"/>
+    </w:pPr>
+  </w:style>
+  <w:style w:type="character" w:styleId="Hyperlink">
+    <w:name w:val="Hyperlink"/>
+    <w:basedOn w:val="DefaultParagraphFont"/>
+    <w:uiPriority w:val="99"/>
+    <w:unhideWhenUsed/>
+    <w:rsid w:val="00E3545D"/>
+    <w:rPr>
+      <w:color w:val="0563C1" w:themeColor="hyperlink"/>
+      <w:u w:val="single"/>
+    </w:rPr>
+  </w:style>
+  <w:style w:type="paragraph" w:styleId="Header">
+    <w:name w:val="header"/>
+    <w:basedOn w:val="Normal"/>
+    <w:link w:val="HeaderChar"/>
+    <w:uiPriority w:val="99"/>
+    <w:unhideWhenUsed/>
+    <w:rsid w:val="00E3545D"/>
+    <w:pPr>
+      <w:tabs>
+        <w:tab w:val="center" w:pos="4513"/>
+        <w:tab w:val="right" w:pos="9026"/>
+      </w:tabs>
+      <w:spacing w:after="0" w:line="240" w:lineRule="auto"/>
+    </w:pPr>
+  </w:style>
+  <w:style w:type="character" w:customStyle="1" w:styleId="HeaderChar">
+    <w:name w:val="Header Char"/>
+    <w:basedOn w:val="DefaultParagraphFont"/>
+    <w:link w:val="Header"/>
+    <w:uiPriority w:val="99"/>
+    <w:rsid w:val="00E3545D"/>
+  </w:style>
+  <w:style w:type="paragraph" w:styleId="Footer">
+    <w:name w:val="footer"/>
+    <w:basedOn w:val="Normal"/>
+    <w:link w:val="FooterChar"/>
+    <w:uiPriority w:val="99"/>
+    <w:unhideWhenUsed/>
+    <w:rsid w:val="00E3545D"/>
+    <w:pPr>
+      <w:tabs>
+        <w:tab w:val="center" w:pos="4513"/>
+        <w:tab w:val="right" w:pos="9026"/>
+      </w:tabs>
+      <w:spacing w:after="0" w:line="240" w:lineRule="auto"/>
+    </w:pPr>
+  </w:style>
+  <w:style w:type="character" w:customStyle="1" w:styleId="FooterChar">
+    <w:name w:val="Footer Char"/>
+    <w:basedOn w:val="DefaultParagraphFont"/>
+    <w:link w:val="Footer"/>
+    <w:uiPriority w:val="99"/>
+    <w:rsid w:val="00E3545D"/>
   </w:style>
 </w:styles>
 </file>
@@ -1440,4 +3038,16 @@
     </a:ext>
   </a:extLst>
 </a:theme>
+</file>
+
+<file path=customXml/item1.xml><?xml version="1.0" encoding="utf-8"?>
+<b:Sources xmlns:b="http://schemas.openxmlformats.org/officeDocument/2006/bibliography" xmlns="http://schemas.openxmlformats.org/officeDocument/2006/bibliography" SelectedStyle="\APASixthEditionOfficeOnline.xsl" StyleName="APA" Version="6"/>
+</file>
+
+<file path=customXml/itemProps1.xml><?xml version="1.0" encoding="utf-8"?>
+<ds:datastoreItem xmlns:ds="http://schemas.openxmlformats.org/officeDocument/2006/customXml" ds:itemID="{48A1F169-937E-4AE4-ADB2-D1F2A6693C0B}">
+  <ds:schemaRefs>
+    <ds:schemaRef ds:uri="http://schemas.openxmlformats.org/officeDocument/2006/bibliography"/>
+  </ds:schemaRefs>
+</ds:datastoreItem>
 </file>
</xml_diff>